<commit_message>
Final report 2.5/3 = 5/6
</commit_message>
<xml_diff>
--- a/Report.docx
+++ b/Report.docx
@@ -159,7 +159,15 @@
           <w:szCs w:val="32"/>
           <w:lang w:val="en-US"/>
         </w:rPr>
-        <w:t>CAN Network Modelling</w:t>
+        <w:t xml:space="preserve">Modelling of Traffic on a </w:t>
+      </w:r>
+      <w:r>
+        <w:rPr>
+          <w:sz w:val="32"/>
+          <w:szCs w:val="32"/>
+          <w:lang w:val="en-US"/>
+        </w:rPr>
+        <w:t>CAN Network</w:t>
       </w:r>
     </w:p>
     <w:p>
@@ -188,6 +196,7 @@
         <w:rPr>
           <w:sz w:val="24"/>
           <w:szCs w:val="24"/>
+          <w:lang w:val="en-US"/>
         </w:rPr>
       </w:pPr>
     </w:p>
@@ -196,14 +205,15 @@
         <w:rPr>
           <w:sz w:val="24"/>
           <w:szCs w:val="24"/>
-        </w:rPr>
-      </w:pPr>
-      <w:proofErr w:type="spellStart"/>
+          <w:lang w:val="en-US"/>
+        </w:rPr>
+      </w:pPr>
       <w:r>
         <w:rPr>
           <w:sz w:val="24"/>
           <w:szCs w:val="24"/>
           <w:u w:val="single"/>
+          <w:lang w:val="en-US"/>
         </w:rPr>
         <w:t>Present</w:t>
       </w:r>
@@ -212,37 +222,50 @@
           <w:sz w:val="24"/>
           <w:szCs w:val="24"/>
           <w:u w:val="single"/>
-        </w:rPr>
-        <w:t>ed</w:t>
-      </w:r>
-      <w:proofErr w:type="spellEnd"/>
+          <w:lang w:val="en-US"/>
+        </w:rPr>
+        <w:t xml:space="preserve">ed </w:t>
+      </w:r>
+      <w:proofErr w:type="gramStart"/>
       <w:r>
         <w:rPr>
           <w:sz w:val="24"/>
           <w:szCs w:val="24"/>
           <w:u w:val="single"/>
-        </w:rPr>
-        <w:t xml:space="preserve"> by</w:t>
+          <w:lang w:val="en-US"/>
+        </w:rPr>
+        <w:t>by</w:t>
       </w:r>
       <w:r>
         <w:rPr>
           <w:sz w:val="24"/>
           <w:szCs w:val="24"/>
-        </w:rPr>
-        <w:t>: Enrico Marini</w:t>
-      </w:r>
-    </w:p>
-    <w:p>
-      <w:pPr>
+          <w:lang w:val="en-US"/>
+        </w:rPr>
+        <w:t>:</w:t>
+      </w:r>
+      <w:proofErr w:type="gramEnd"/>
+      <w:r>
         <w:rPr>
           <w:sz w:val="24"/>
           <w:szCs w:val="24"/>
-        </w:rPr>
-      </w:pPr>
-      <w:r>
+          <w:lang w:val="en-US"/>
+        </w:rPr>
+        <w:t xml:space="preserve"> Enrico Marini</w:t>
+      </w:r>
+    </w:p>
+    <w:p>
+      <w:pPr>
         <w:rPr>
           <w:sz w:val="24"/>
           <w:szCs w:val="24"/>
+        </w:rPr>
+      </w:pPr>
+      <w:r>
+        <w:rPr>
+          <w:sz w:val="24"/>
+          <w:szCs w:val="24"/>
+          <w:lang w:val="en-US"/>
         </w:rPr>
         <w:t xml:space="preserve">                          </w:t>
       </w:r>
@@ -909,7 +932,19 @@
         <w:rPr>
           <w:lang w:val="en-US"/>
         </w:rPr>
-        <w:t xml:space="preserve"> of their respective CAN message to be transmitted, bitwise from the most significant to the least significant bit. Knowing that a 0 bit is dominant on the bus, each ECU compares the vale in the bus with the value it sent (bit monitoring) and if it reads a 0 when it pushed a 1 it means that there is another ECU with higher priority that is willing to transmit</w:t>
+        <w:t xml:space="preserve"> of their respective CAN message to be transmitted, bitwise from the most significant to the least significant bit. Knowing that a 0 bit is dominant on the bus, each ECU compares the val</w:t>
+      </w:r>
+      <w:r>
+        <w:rPr>
+          <w:lang w:val="en-US"/>
+        </w:rPr>
+        <w:t>u</w:t>
+      </w:r>
+      <w:r>
+        <w:rPr>
+          <w:lang w:val="en-US"/>
+        </w:rPr>
+        <w:t>e in the bus with the value it sent (bit monitoring) and if it reads a 0 when it pushed a 1 it means that there is another ECU with higher priority that is willing to transmit</w:t>
       </w:r>
       <w:r>
         <w:rPr>
@@ -928,27 +963,13 @@
           <w:lang w:val="en-US"/>
         </w:rPr>
         <w:lastRenderedPageBreak/>
-        <w:t>why lower IDs have higher priority.</w:t>
-      </w:r>
-      <w:r>
-        <w:rPr>
-          <w:lang w:val="en-US"/>
-        </w:rPr>
-        <w:t xml:space="preserve"> </w:t>
-      </w:r>
-      <w:proofErr w:type="gramStart"/>
-      <w:r>
-        <w:rPr>
-          <w:lang w:val="en-US"/>
-        </w:rPr>
-        <w:t>Lower</w:t>
-      </w:r>
-      <w:proofErr w:type="gramEnd"/>
-      <w:r>
-        <w:rPr>
-          <w:lang w:val="en-US"/>
-        </w:rPr>
-        <w:t xml:space="preserve"> priority ECU will</w:t>
+        <w:t xml:space="preserve">why lower IDs have higher priority. </w:t>
+      </w:r>
+      <w:r>
+        <w:rPr>
+          <w:lang w:val="en-US"/>
+        </w:rPr>
+        <w:t>Lower priority ECU will</w:t>
       </w:r>
       <w:r>
         <w:rPr>
@@ -2072,13 +2093,7 @@
         <w:rPr>
           <w:lang w:val="en-US"/>
         </w:rPr>
-        <w:t>Process Data Objects (PDO)</w:t>
-      </w:r>
-      <w:r>
-        <w:rPr>
-          <w:lang w:val="en-US"/>
-        </w:rPr>
-        <w:t>:</w:t>
+        <w:t>Process Data Objects (PDO):</w:t>
       </w:r>
       <w:r>
         <w:rPr>
@@ -2114,7 +2129,19 @@
         <w:rPr>
           <w:lang w:val="en-US"/>
         </w:rPr>
-        <w:t>: used to send PDOs synchronously;</w:t>
+        <w:t xml:space="preserve">: </w:t>
+      </w:r>
+      <w:r>
+        <w:rPr>
+          <w:lang w:val="en-US"/>
+        </w:rPr>
+        <w:t xml:space="preserve">periodical messages </w:t>
+      </w:r>
+      <w:r>
+        <w:rPr>
+          <w:lang w:val="en-US"/>
+        </w:rPr>
+        <w:t>used to send PDOs synchronously;</w:t>
       </w:r>
     </w:p>
     <w:p>
@@ -2362,7 +2389,25 @@
         <w:rPr>
           <w:lang w:val="en-US"/>
         </w:rPr>
-        <w:t>(using a SYNC signal</w:t>
+        <w:t xml:space="preserve">(using a </w:t>
+      </w:r>
+      <w:r>
+        <w:rPr>
+          <w:lang w:val="en-US"/>
+        </w:rPr>
+        <w:t xml:space="preserve">pre-configured number of </w:t>
+      </w:r>
+      <w:r>
+        <w:rPr>
+          <w:lang w:val="en-US"/>
+        </w:rPr>
+        <w:t>SYNC signal</w:t>
+      </w:r>
+      <w:r>
+        <w:rPr>
+          <w:lang w:val="en-US"/>
+        </w:rPr>
+        <w:t>s</w:t>
       </w:r>
       <w:r>
         <w:rPr>
@@ -2489,13 +2534,7 @@
               <w:rPr>
                 <w:lang w:val="en-US"/>
               </w:rPr>
-              <w:t>2</w:t>
-            </w:r>
-            <w:r>
-              <w:rPr>
-                <w:lang w:val="en-US"/>
-              </w:rPr>
-              <w:t>80h + node ID</w:t>
+              <w:t>280h + node ID</w:t>
             </w:r>
           </w:p>
         </w:tc>
@@ -2515,13 +2554,7 @@
               <w:rPr>
                 <w:lang w:val="en-US"/>
               </w:rPr>
-              <w:t>3</w:t>
-            </w:r>
-            <w:r>
-              <w:rPr>
-                <w:lang w:val="en-US"/>
-              </w:rPr>
-              <w:t>80h + node ID</w:t>
+              <w:t>380h + node ID</w:t>
             </w:r>
           </w:p>
         </w:tc>
@@ -2541,13 +2574,7 @@
               <w:rPr>
                 <w:lang w:val="en-US"/>
               </w:rPr>
-              <w:t>4</w:t>
-            </w:r>
-            <w:r>
-              <w:rPr>
-                <w:lang w:val="en-US"/>
-              </w:rPr>
-              <w:t>80h + node ID</w:t>
+              <w:t>480h + node ID</w:t>
             </w:r>
           </w:p>
         </w:tc>
@@ -2594,13 +2621,7 @@
               <w:rPr>
                 <w:lang w:val="en-US"/>
               </w:rPr>
-              <w:t>20</w:t>
-            </w:r>
-            <w:r>
-              <w:rPr>
-                <w:lang w:val="en-US"/>
-              </w:rPr>
-              <w:t>0h + node ID</w:t>
+              <w:t>200h + node ID</w:t>
             </w:r>
           </w:p>
         </w:tc>
@@ -2620,13 +2641,7 @@
               <w:rPr>
                 <w:lang w:val="en-US"/>
               </w:rPr>
-              <w:t>30</w:t>
-            </w:r>
-            <w:r>
-              <w:rPr>
-                <w:lang w:val="en-US"/>
-              </w:rPr>
-              <w:t>0h + node ID</w:t>
+              <w:t>300h + node ID</w:t>
             </w:r>
           </w:p>
         </w:tc>
@@ -2646,13 +2661,7 @@
               <w:rPr>
                 <w:lang w:val="en-US"/>
               </w:rPr>
-              <w:t>40</w:t>
-            </w:r>
-            <w:r>
-              <w:rPr>
-                <w:lang w:val="en-US"/>
-              </w:rPr>
-              <w:t>0h + node ID</w:t>
+              <w:t>400h + node ID</w:t>
             </w:r>
           </w:p>
         </w:tc>
@@ -2672,13 +2681,7 @@
               <w:rPr>
                 <w:lang w:val="en-US"/>
               </w:rPr>
-              <w:t>50</w:t>
-            </w:r>
-            <w:r>
-              <w:rPr>
-                <w:lang w:val="en-US"/>
-              </w:rPr>
-              <w:t>0h + node ID</w:t>
+              <w:t>500h + node ID</w:t>
             </w:r>
           </w:p>
         </w:tc>
@@ -2697,13 +2700,30 @@
           <w:lang w:val="en-US"/>
         </w:rPr>
       </w:pPr>
-    </w:p>
-    <w:p>
-      <w:pPr>
-        <w:rPr>
-          <w:lang w:val="en-US"/>
-        </w:rPr>
-      </w:pPr>
+      <w:r>
+        <w:rPr>
+          <w:lang w:val="en-US"/>
+        </w:rPr>
+        <w:t>The SYNC protocol provides the basic network synchronization mechanism, since it triggers the synchronization periodically</w:t>
+      </w:r>
+      <w:r>
+        <w:rPr>
+          <w:lang w:val="en-US"/>
+        </w:rPr>
+        <w:t>, compensating the indeterminism of time in CAN</w:t>
+      </w:r>
+      <w:r>
+        <w:rPr>
+          <w:lang w:val="en-US"/>
+        </w:rPr>
+        <w:t>. The transmission period of SYNC is configurable.</w:t>
+      </w:r>
+      <w:r>
+        <w:rPr>
+          <w:lang w:val="en-US"/>
+        </w:rPr>
+        <w:t xml:space="preserve"> The COB-ID used by SYNC is 080h.</w:t>
+      </w:r>
     </w:p>
     <w:p>
       <w:pPr>
@@ -2973,374 +2993,326 @@
         <w:rPr>
           <w:lang w:val="en-US"/>
         </w:rPr>
-        <w:t>~ figure C</w:t>
-      </w:r>
-      <w:r>
-        <w:rPr>
-          <w:lang w:val="en-US"/>
-        </w:rPr>
-        <w:t>hart (logic block)</w:t>
-      </w:r>
-      <w:r>
-        <w:rPr>
-          <w:lang w:val="en-US"/>
-        </w:rPr>
-        <w:t xml:space="preserve"> ~</w:t>
-      </w:r>
-    </w:p>
-    <w:p>
-      <w:pPr>
-        <w:rPr>
-          <w:lang w:val="en-US"/>
-        </w:rPr>
-      </w:pPr>
-    </w:p>
-    <w:p>
-      <w:pPr>
-        <w:rPr>
-          <w:lang w:val="en-US"/>
-        </w:rPr>
-      </w:pPr>
-      <w:r>
-        <w:rPr>
-          <w:lang w:val="en-US"/>
-        </w:rPr>
-        <w:t xml:space="preserve">After at least 11 1-logic-values, Bus is </w:t>
+        <w:t>~ figure Chart (logic block) ~</w:t>
+      </w:r>
+    </w:p>
+    <w:p>
+      <w:pPr>
+        <w:rPr>
+          <w:lang w:val="en-US"/>
+        </w:rPr>
+      </w:pPr>
+    </w:p>
+    <w:p>
+      <w:pPr>
+        <w:rPr>
+          <w:lang w:val="en-US"/>
+        </w:rPr>
+      </w:pPr>
+      <w:bookmarkStart w:id="0" w:name="_GoBack"/>
+      <w:bookmarkEnd w:id="0"/>
+      <w:r>
+        <w:rPr>
+          <w:lang w:val="en-US"/>
+        </w:rPr>
+        <w:t xml:space="preserve">All nodes monitor for a </w:t>
+      </w:r>
+      <w:proofErr w:type="spellStart"/>
+      <w:r>
+        <w:rPr>
+          <w:lang w:val="en-US"/>
+        </w:rPr>
+        <w:t>StartOfFrame</w:t>
+      </w:r>
+      <w:proofErr w:type="spellEnd"/>
+      <w:r>
+        <w:rPr>
+          <w:lang w:val="en-US"/>
+        </w:rPr>
+        <w:t xml:space="preserve"> on the bus, which is a 0-logic-value. SOF is followed by the node’s ID</w:t>
+      </w:r>
+      <w:r>
+        <w:rPr>
+          <w:lang w:val="en-US"/>
+        </w:rPr>
+        <w:t xml:space="preserve"> and </w:t>
       </w:r>
       <w:proofErr w:type="gramStart"/>
       <w:r>
         <w:rPr>
           <w:lang w:val="en-US"/>
         </w:rPr>
-        <w:t>idle</w:t>
+        <w:t>both of them</w:t>
       </w:r>
       <w:proofErr w:type="gramEnd"/>
       <w:r>
         <w:rPr>
           <w:lang w:val="en-US"/>
         </w:rPr>
-        <w:t xml:space="preserve"> and a new communication could start. All nodes monitor for a </w:t>
+        <w:t xml:space="preserve"> are stuffed by the </w:t>
       </w:r>
       <w:proofErr w:type="spellStart"/>
       <w:r>
         <w:rPr>
           <w:lang w:val="en-US"/>
         </w:rPr>
-        <w:t>StartOfFrame</w:t>
+        <w:t>CANstuffer</w:t>
       </w:r>
       <w:proofErr w:type="spellEnd"/>
       <w:r>
         <w:rPr>
           <w:lang w:val="en-US"/>
         </w:rPr>
-        <w:t xml:space="preserve"> on the bus, which is a 0-logic-value. SOF is followed by the node’s ID</w:t>
-      </w:r>
-      <w:r>
-        <w:rPr>
-          <w:lang w:val="en-US"/>
-        </w:rPr>
-        <w:t xml:space="preserve"> and </w:t>
+        <w:t xml:space="preserve"> block. Arbitration between different nodes starts as soon as IDs are pushed on the bus and at the end, when only one node won this phase (</w:t>
+      </w:r>
+      <w:proofErr w:type="spellStart"/>
+      <w:r>
+        <w:rPr>
+          <w:lang w:val="en-US"/>
+        </w:rPr>
+        <w:t>ArbComplt</w:t>
+      </w:r>
+      <w:proofErr w:type="spellEnd"/>
+      <w:r>
+        <w:rPr>
+          <w:lang w:val="en-US"/>
+        </w:rPr>
+        <w:t xml:space="preserve"> and Win flags are raised), a node will either switch to transmission (i.e. when Win equals 1) or to reception (i.e. when Win equals 0).</w:t>
+      </w:r>
+    </w:p>
+    <w:p>
+      <w:pPr>
+        <w:rPr>
+          <w:lang w:val="en-US"/>
+        </w:rPr>
+      </w:pPr>
+    </w:p>
+    <w:p>
+      <w:pPr>
+        <w:rPr>
+          <w:lang w:val="en-US"/>
+        </w:rPr>
+      </w:pPr>
+      <w:r>
+        <w:rPr>
+          <w:lang w:val="en-US"/>
+        </w:rPr>
+        <w:t xml:space="preserve">Transmission will continue with the </w:t>
+      </w:r>
+      <w:r>
+        <w:rPr>
+          <w:lang w:val="en-US"/>
+        </w:rPr>
+        <w:t xml:space="preserve">RTR, </w:t>
+      </w:r>
+      <w:proofErr w:type="spellStart"/>
+      <w:r>
+        <w:rPr>
+          <w:lang w:val="en-US"/>
+        </w:rPr>
+        <w:t>ControlBits</w:t>
+      </w:r>
+      <w:proofErr w:type="spellEnd"/>
+      <w:r>
+        <w:rPr>
+          <w:lang w:val="en-US"/>
+        </w:rPr>
+        <w:t xml:space="preserve">, Data and CRC, all of which </w:t>
       </w:r>
       <w:proofErr w:type="gramStart"/>
       <w:r>
         <w:rPr>
           <w:lang w:val="en-US"/>
         </w:rPr>
-        <w:t>both of them</w:t>
+        <w:t>have to</w:t>
       </w:r>
       <w:proofErr w:type="gramEnd"/>
       <w:r>
         <w:rPr>
           <w:lang w:val="en-US"/>
         </w:rPr>
-        <w:t xml:space="preserve"> are stuffed by the </w:t>
+        <w:t xml:space="preserve"> be stuffed, followed by CRC delimiter, ACK, ACK delimiter, a 7-bit EOF and a 3-bit IFS. These are the Frame Formatter’s inputs, while it gives two outputs: Frame and </w:t>
       </w:r>
       <w:proofErr w:type="spellStart"/>
       <w:r>
         <w:rPr>
           <w:lang w:val="en-US"/>
         </w:rPr>
-        <w:t>CANstuffer</w:t>
+        <w:t>FrameLength</w:t>
       </w:r>
       <w:proofErr w:type="spellEnd"/>
       <w:r>
         <w:rPr>
           <w:lang w:val="en-US"/>
         </w:rPr>
-        <w:t xml:space="preserve"> block. Arbitration between different nodes starts as soon as IDs are pushed on the bus and at the end, when only one node won this phase (</w:t>
+        <w:t>.</w:t>
+      </w:r>
+    </w:p>
+    <w:p>
+      <w:pPr>
+        <w:rPr>
+          <w:lang w:val="en-US"/>
+        </w:rPr>
+      </w:pPr>
+    </w:p>
+    <w:p>
+      <w:pPr>
+        <w:jc w:val="center"/>
+        <w:rPr>
+          <w:lang w:val="en-US"/>
+        </w:rPr>
+      </w:pPr>
+      <w:r>
+        <w:rPr>
+          <w:lang w:val="en-US"/>
+        </w:rPr>
+        <w:t>~ figure Frame Formatter ~</w:t>
+      </w:r>
+    </w:p>
+    <w:p>
+      <w:pPr>
+        <w:rPr>
+          <w:lang w:val="en-US"/>
+        </w:rPr>
+      </w:pPr>
+    </w:p>
+    <w:p>
+      <w:pPr>
+        <w:rPr>
+          <w:lang w:val="en-US"/>
+        </w:rPr>
+      </w:pPr>
+      <w:r>
+        <w:rPr>
+          <w:lang w:val="en-US"/>
+        </w:rPr>
+        <w:t>Frame and Frame Length, as well as enable (i.e. a flag equal to 1 when either Arbitration or Tx is happening, allowing the Transmitter to transmit), are the inputs of the Transmitter block.</w:t>
+      </w:r>
+    </w:p>
+    <w:p>
+      <w:pPr>
+        <w:rPr>
+          <w:lang w:val="en-US"/>
+        </w:rPr>
+      </w:pPr>
+    </w:p>
+    <w:p>
+      <w:pPr>
+        <w:jc w:val="center"/>
+        <w:rPr>
+          <w:lang w:val="en-US"/>
+        </w:rPr>
+      </w:pPr>
+      <w:r>
+        <w:rPr>
+          <w:lang w:val="en-US"/>
+        </w:rPr>
+        <w:t>~ figure CanNode ~</w:t>
+      </w:r>
+    </w:p>
+    <w:p>
+      <w:pPr>
+        <w:rPr>
+          <w:lang w:val="en-US"/>
+        </w:rPr>
+      </w:pPr>
+    </w:p>
+    <w:p>
+      <w:pPr>
+        <w:rPr>
+          <w:lang w:val="en-US"/>
+        </w:rPr>
+      </w:pPr>
+      <w:r>
+        <w:rPr>
+          <w:lang w:val="en-US"/>
+        </w:rPr>
+        <w:t xml:space="preserve">On the Receiver side, a node is always receiving (i.e. during Arbitration, Tx and Rx). The Receiver has two main jobs: generate a </w:t>
       </w:r>
       <w:proofErr w:type="spellStart"/>
       <w:r>
         <w:rPr>
           <w:lang w:val="en-US"/>
         </w:rPr>
-        <w:t>ArbComplt</w:t>
+        <w:t>DeStuffedFrame</w:t>
       </w:r>
       <w:proofErr w:type="spellEnd"/>
       <w:r>
         <w:rPr>
           <w:lang w:val="en-US"/>
         </w:rPr>
-        <w:t xml:space="preserve"> and Win flags are raised), a node will either switch to transmission (i.e. when Win equals 1) or to reception (i.e. when Win equals 0).</w:t>
-      </w:r>
-    </w:p>
-    <w:p>
-      <w:pPr>
-        <w:rPr>
-          <w:lang w:val="en-US"/>
-        </w:rPr>
-      </w:pPr>
-    </w:p>
-    <w:p>
-      <w:pPr>
-        <w:rPr>
-          <w:lang w:val="en-US"/>
-        </w:rPr>
-      </w:pPr>
-      <w:r>
-        <w:rPr>
-          <w:lang w:val="en-US"/>
-        </w:rPr>
-        <w:t xml:space="preserve">Transmission will continue with the </w:t>
-      </w:r>
-      <w:r>
-        <w:rPr>
-          <w:lang w:val="en-US"/>
-        </w:rPr>
-        <w:t xml:space="preserve">RTR, </w:t>
-      </w:r>
-      <w:proofErr w:type="spellStart"/>
-      <w:r>
-        <w:rPr>
-          <w:lang w:val="en-US"/>
-        </w:rPr>
-        <w:t>ControlBits</w:t>
-      </w:r>
-      <w:proofErr w:type="spellEnd"/>
-      <w:r>
-        <w:rPr>
-          <w:lang w:val="en-US"/>
-        </w:rPr>
-        <w:t xml:space="preserve">, Data and CRC, all of which </w:t>
-      </w:r>
-      <w:proofErr w:type="gramStart"/>
-      <w:r>
-        <w:rPr>
-          <w:lang w:val="en-US"/>
-        </w:rPr>
-        <w:t>have to</w:t>
-      </w:r>
-      <w:proofErr w:type="gramEnd"/>
-      <w:r>
-        <w:rPr>
-          <w:lang w:val="en-US"/>
-        </w:rPr>
-        <w:t xml:space="preserve"> be stuffed, followed by CRC delimiter, ACK, ACK delimiter, a 7-bit EOF and a 3-bit IFS. These are the Frame Formatter’s inputs, while it gives two outputs: Frame and </w:t>
-      </w:r>
-      <w:proofErr w:type="spellStart"/>
-      <w:r>
-        <w:rPr>
-          <w:lang w:val="en-US"/>
-        </w:rPr>
-        <w:t>FrameLength</w:t>
-      </w:r>
-      <w:proofErr w:type="spellEnd"/>
+        <w:t xml:space="preserve"> and send an ACK at a very precise position inside the frame. </w:t>
+      </w:r>
+    </w:p>
+    <w:p>
+      <w:pPr>
+        <w:rPr>
+          <w:lang w:val="en-US"/>
+        </w:rPr>
+      </w:pPr>
+    </w:p>
+    <w:p>
+      <w:pPr>
+        <w:jc w:val="center"/>
+        <w:rPr>
+          <w:lang w:val="en-US"/>
+        </w:rPr>
+      </w:pPr>
+      <w:r>
+        <w:rPr>
+          <w:lang w:val="en-US"/>
+        </w:rPr>
+        <w:t>~ figure Receiver ~</w:t>
+      </w:r>
+    </w:p>
+    <w:p>
+      <w:pPr>
+        <w:rPr>
+          <w:lang w:val="en-US"/>
+        </w:rPr>
+      </w:pPr>
+    </w:p>
+    <w:p>
+      <w:pPr>
+        <w:rPr>
+          <w:lang w:val="en-US"/>
+        </w:rPr>
+      </w:pPr>
+      <w:r>
+        <w:rPr>
+          <w:lang w:val="en-US"/>
+        </w:rPr>
+        <w:t>In CAN protocol, t</w:t>
+      </w:r>
+      <w:r>
+        <w:rPr>
+          <w:lang w:val="en-US"/>
+        </w:rPr>
+        <w:t xml:space="preserve">he ID of each node is </w:t>
+      </w:r>
+      <w:r>
+        <w:rPr>
+          <w:lang w:val="en-US"/>
+        </w:rPr>
+        <w:t>buried inside each ECU. Instead, we decided to give the ID as input, through a user interface, in order to simulate as many cases as possible</w:t>
+      </w:r>
+      <w:r>
+        <w:rPr>
+          <w:lang w:val="en-US"/>
+        </w:rPr>
+        <w:t xml:space="preserve"> only using two nodes: one simulates the node we want to study and test, the other simulates the traffic of the network by changing its ID every time a transmission is completed – it simulates all the other nodes</w:t>
+      </w:r>
+      <w:r>
+        <w:rPr>
+          <w:lang w:val="en-US"/>
+        </w:rPr>
+        <w:t xml:space="preserve"> of the network</w:t>
+      </w:r>
       <w:r>
         <w:rPr>
           <w:lang w:val="en-US"/>
         </w:rPr>
         <w:t>.</w:t>
-      </w:r>
-    </w:p>
-    <w:p>
-      <w:pPr>
-        <w:rPr>
-          <w:lang w:val="en-US"/>
-        </w:rPr>
-      </w:pPr>
-    </w:p>
-    <w:p>
-      <w:pPr>
-        <w:jc w:val="center"/>
-        <w:rPr>
-          <w:lang w:val="en-US"/>
-        </w:rPr>
-      </w:pPr>
-      <w:r>
-        <w:rPr>
-          <w:lang w:val="en-US"/>
-        </w:rPr>
-        <w:t xml:space="preserve">~ figure </w:t>
-      </w:r>
-      <w:r>
-        <w:rPr>
-          <w:lang w:val="en-US"/>
-        </w:rPr>
-        <w:t>Frame Formatter</w:t>
-      </w:r>
-      <w:r>
-        <w:rPr>
-          <w:lang w:val="en-US"/>
-        </w:rPr>
-        <w:t xml:space="preserve"> ~</w:t>
-      </w:r>
-    </w:p>
-    <w:p>
-      <w:pPr>
-        <w:rPr>
-          <w:lang w:val="en-US"/>
-        </w:rPr>
-      </w:pPr>
-    </w:p>
-    <w:p>
-      <w:pPr>
-        <w:rPr>
-          <w:lang w:val="en-US"/>
-        </w:rPr>
-      </w:pPr>
-      <w:r>
-        <w:rPr>
-          <w:lang w:val="en-US"/>
-        </w:rPr>
-        <w:t>Frame and Frame Length, as well as enable (i.e. a flag equal to 1 when either Arbitration or Tx is happening, allowing the Transmitter to transmit), are the inputs of the Transmitter block.</w:t>
-      </w:r>
-    </w:p>
-    <w:p>
-      <w:pPr>
-        <w:rPr>
-          <w:lang w:val="en-US"/>
-        </w:rPr>
-      </w:pPr>
-    </w:p>
-    <w:p>
-      <w:pPr>
-        <w:jc w:val="center"/>
-        <w:rPr>
-          <w:lang w:val="en-US"/>
-        </w:rPr>
-      </w:pPr>
-      <w:r>
-        <w:rPr>
-          <w:lang w:val="en-US"/>
-        </w:rPr>
-        <w:t>~ figure C</w:t>
-      </w:r>
-      <w:r>
-        <w:rPr>
-          <w:lang w:val="en-US"/>
-        </w:rPr>
-        <w:t>anNode</w:t>
-      </w:r>
-      <w:r>
-        <w:rPr>
-          <w:lang w:val="en-US"/>
-        </w:rPr>
-        <w:t xml:space="preserve"> ~</w:t>
-      </w:r>
-    </w:p>
-    <w:p>
-      <w:pPr>
-        <w:rPr>
-          <w:lang w:val="en-US"/>
-        </w:rPr>
-      </w:pPr>
-    </w:p>
-    <w:p>
-      <w:pPr>
-        <w:rPr>
-          <w:lang w:val="en-US"/>
-        </w:rPr>
-      </w:pPr>
-      <w:r>
-        <w:rPr>
-          <w:lang w:val="en-US"/>
-        </w:rPr>
-        <w:t xml:space="preserve">On the Receiver side, a node is always receiving (i.e. during Arbitration, Tx and Rx). The Receiver has two main jobs: generate a </w:t>
-      </w:r>
-      <w:proofErr w:type="spellStart"/>
-      <w:r>
-        <w:rPr>
-          <w:lang w:val="en-US"/>
-        </w:rPr>
-        <w:t>DeStuffedFrame</w:t>
-      </w:r>
-      <w:proofErr w:type="spellEnd"/>
-      <w:r>
-        <w:rPr>
-          <w:lang w:val="en-US"/>
-        </w:rPr>
-        <w:t xml:space="preserve"> and send an ACK at a very precise position inside the frame. </w:t>
-      </w:r>
-    </w:p>
-    <w:p>
-      <w:pPr>
-        <w:rPr>
-          <w:lang w:val="en-US"/>
-        </w:rPr>
-      </w:pPr>
-    </w:p>
-    <w:p>
-      <w:pPr>
-        <w:jc w:val="center"/>
-        <w:rPr>
-          <w:lang w:val="en-US"/>
-        </w:rPr>
-      </w:pPr>
-      <w:r>
-        <w:rPr>
-          <w:lang w:val="en-US"/>
-        </w:rPr>
-        <w:t xml:space="preserve">~ figure </w:t>
-      </w:r>
-      <w:r>
-        <w:rPr>
-          <w:lang w:val="en-US"/>
-        </w:rPr>
-        <w:t>Receiver</w:t>
-      </w:r>
-      <w:r>
-        <w:rPr>
-          <w:lang w:val="en-US"/>
-        </w:rPr>
-        <w:t xml:space="preserve"> ~</w:t>
-      </w:r>
-    </w:p>
-    <w:p>
-      <w:pPr>
-        <w:rPr>
-          <w:lang w:val="en-US"/>
-        </w:rPr>
-      </w:pPr>
-    </w:p>
-    <w:p>
-      <w:pPr>
-        <w:rPr>
-          <w:lang w:val="en-US"/>
-        </w:rPr>
-      </w:pPr>
-      <w:r>
-        <w:rPr>
-          <w:lang w:val="en-US"/>
-        </w:rPr>
-        <w:t>In CAN protocol, t</w:t>
-      </w:r>
-      <w:r>
-        <w:rPr>
-          <w:lang w:val="en-US"/>
-        </w:rPr>
-        <w:t xml:space="preserve">he ID of each node is </w:t>
-      </w:r>
-      <w:r>
-        <w:rPr>
-          <w:lang w:val="en-US"/>
-        </w:rPr>
-        <w:t>buried inside each ECU. Instead, we decided to give the ID as input, through a user interface, in order to simulate as many cases as possible</w:t>
-      </w:r>
-      <w:r>
-        <w:rPr>
-          <w:lang w:val="en-US"/>
-        </w:rPr>
-        <w:t xml:space="preserve"> only using two nodes: one simulates the node we want to study and test, the other simulates the traffic of the network by changing its ID every time a transmission is completed – it simulates all the other nodes.</w:t>
       </w:r>
       <w:r>
         <w:rPr>
@@ -3469,6 +3441,46 @@
         </w:rPr>
         <w:t xml:space="preserve">The number of additional nodes is asked (e.g. ‘35’). </w:t>
       </w:r>
+      <w:r>
+        <w:rPr>
+          <w:lang w:val="en-US"/>
+        </w:rPr>
+        <w:t xml:space="preserve"> Since </w:t>
+      </w:r>
+      <w:proofErr w:type="spellStart"/>
+      <w:r>
+        <w:rPr>
+          <w:lang w:val="en-US"/>
+        </w:rPr>
+        <w:t>CANopen</w:t>
+      </w:r>
+      <w:proofErr w:type="spellEnd"/>
+      <w:r>
+        <w:rPr>
+          <w:lang w:val="en-US"/>
+        </w:rPr>
+        <w:t xml:space="preserve"> is implemented in our analysis, the number of total nodes is restricted to 127</w:t>
+      </w:r>
+      <w:r>
+        <w:rPr>
+          <w:lang w:val="en-US"/>
+        </w:rPr>
+        <w:t xml:space="preserve"> </w:t>
+      </w:r>
+      <w:proofErr w:type="gramStart"/>
+      <w:r>
+        <w:rPr>
+          <w:lang w:val="en-US"/>
+        </w:rPr>
+        <w:t>due</w:t>
+      </w:r>
+      <w:proofErr w:type="gramEnd"/>
+      <w:r>
+        <w:rPr>
+          <w:lang w:val="en-US"/>
+        </w:rPr>
+        <w:t xml:space="preserve"> to the smaller number of available bits for identification.</w:t>
+      </w:r>
     </w:p>
     <w:p>
       <w:pPr>
@@ -3652,7 +3664,6 @@
         <w:rPr>
           <w:lang w:val="en-US"/>
         </w:rPr>
-        <w:lastRenderedPageBreak/>
         <w:t>In the end, the user will be able to choose th</w:t>
       </w:r>
       <w:r>
@@ -3862,15 +3873,6 @@
           <w:lang w:val="en-US"/>
         </w:rPr>
       </w:pPr>
-    </w:p>
-    <w:p>
-      <w:pPr>
-        <w:rPr>
-          <w:lang w:val="en-US"/>
-        </w:rPr>
-      </w:pPr>
-      <w:bookmarkStart w:id="0" w:name="_GoBack"/>
-      <w:bookmarkEnd w:id="0"/>
     </w:p>
     <w:p>
       <w:pPr>
@@ -3905,6 +3907,195 @@
         </w:rPr>
         <w:lastRenderedPageBreak/>
         <w:t>TIMING ANALYSIS</w:t>
+      </w:r>
+    </w:p>
+    <w:p/>
+    <w:p>
+      <w:pPr>
+        <w:rPr>
+          <w:lang w:val="en-US"/>
+        </w:rPr>
+      </w:pPr>
+      <w:r>
+        <w:rPr>
+          <w:lang w:val="en-US"/>
+        </w:rPr>
+        <w:t>We</w:t>
+      </w:r>
+      <w:r>
+        <w:rPr>
+          <w:lang w:val="en-US"/>
+        </w:rPr>
+        <w:t xml:space="preserve"> modelled nodes and traffic on a CAN communication network to analyze typical response time distribution, delay and jitter.</w:t>
+      </w:r>
+    </w:p>
+    <w:p>
+      <w:pPr>
+        <w:rPr>
+          <w:lang w:val="en-US"/>
+        </w:rPr>
+      </w:pPr>
+    </w:p>
+    <w:p>
+      <w:pPr>
+        <w:rPr>
+          <w:lang w:val="en-US"/>
+        </w:rPr>
+      </w:pPr>
+      <w:r>
+        <w:rPr>
+          <w:lang w:val="en-US"/>
+        </w:rPr>
+        <w:t>Typical response time distribution</w:t>
+      </w:r>
+      <w:r>
+        <w:rPr>
+          <w:lang w:val="en-US"/>
+        </w:rPr>
+        <w:t xml:space="preserve"> is the average </w:t>
+      </w:r>
+      <w:r>
+        <w:rPr>
+          <w:lang w:val="en-US"/>
+        </w:rPr>
+        <w:t xml:space="preserve">response </w:t>
+      </w:r>
+      <w:r>
+        <w:rPr>
+          <w:lang w:val="en-US"/>
+        </w:rPr>
+        <w:t xml:space="preserve">waiting time </w:t>
+      </w:r>
+      <w:r>
+        <w:rPr>
+          <w:lang w:val="en-US"/>
+        </w:rPr>
+        <w:t>of</w:t>
+      </w:r>
+      <w:r>
+        <w:rPr>
+          <w:lang w:val="en-US"/>
+        </w:rPr>
+        <w:t xml:space="preserve"> a node t</w:t>
+      </w:r>
+      <w:r>
+        <w:rPr>
+          <w:lang w:val="en-US"/>
+        </w:rPr>
+        <w:t>hat sends a request frame to another node, conditioned by the traffic of the network.</w:t>
+      </w:r>
+      <w:r>
+        <w:rPr>
+          <w:lang w:val="en-US"/>
+        </w:rPr>
+        <w:t xml:space="preserve"> </w:t>
+      </w:r>
+    </w:p>
+    <w:p>
+      <w:pPr>
+        <w:rPr>
+          <w:lang w:val="en-US"/>
+        </w:rPr>
+      </w:pPr>
+    </w:p>
+    <w:p>
+      <w:pPr>
+        <w:rPr>
+          <w:lang w:val="en-US"/>
+        </w:rPr>
+      </w:pPr>
+      <w:r>
+        <w:rPr>
+          <w:lang w:val="en-US"/>
+        </w:rPr>
+        <w:t>Delay</w:t>
+      </w:r>
+      <w:r>
+        <w:rPr>
+          <w:lang w:val="en-US"/>
+        </w:rPr>
+        <w:t xml:space="preserve"> is the difference in time between the logical sending of the message at the application level and the completion of its sending on the bus,</w:t>
+      </w:r>
+      <w:r>
+        <w:rPr>
+          <w:lang w:val="en-US"/>
+        </w:rPr>
+        <w:t xml:space="preserve"> </w:t>
+      </w:r>
+      <w:r>
+        <w:rPr>
+          <w:lang w:val="en-US"/>
+        </w:rPr>
+        <w:t>conditioned by the traffic of the network.</w:t>
+      </w:r>
+    </w:p>
+    <w:p>
+      <w:pPr>
+        <w:rPr>
+          <w:lang w:val="en-US"/>
+        </w:rPr>
+      </w:pPr>
+    </w:p>
+    <w:p>
+      <w:pPr>
+        <w:rPr>
+          <w:lang w:val="en-US"/>
+        </w:rPr>
+      </w:pPr>
+      <w:r>
+        <w:rPr>
+          <w:lang w:val="en-US"/>
+        </w:rPr>
+        <w:t>Jitter</w:t>
+      </w:r>
+      <w:r>
+        <w:rPr>
+          <w:lang w:val="en-US"/>
+        </w:rPr>
+        <w:t xml:space="preserve"> is the</w:t>
+      </w:r>
+      <w:r>
+        <w:rPr>
+          <w:lang w:val="en-US"/>
+        </w:rPr>
+        <w:t xml:space="preserve"> delay</w:t>
+      </w:r>
+      <w:r>
+        <w:rPr>
+          <w:lang w:val="en-US"/>
+        </w:rPr>
+        <w:t xml:space="preserve"> deviation from true periodicity of a </w:t>
+      </w:r>
+      <w:r>
+        <w:rPr>
+          <w:lang w:val="en-US"/>
+        </w:rPr>
+        <w:t>periodic signal,</w:t>
+      </w:r>
+      <w:r>
+        <w:rPr>
+          <w:lang w:val="en-US"/>
+        </w:rPr>
+        <w:t xml:space="preserve"> </w:t>
+      </w:r>
+      <w:r>
+        <w:rPr>
+          <w:lang w:val="en-US"/>
+        </w:rPr>
+        <w:t>conditioned by the traffic of the network.</w:t>
+      </w:r>
+    </w:p>
+    <w:p>
+      <w:pPr>
+        <w:rPr>
+          <w:lang w:val="en-US"/>
+        </w:rPr>
+      </w:pPr>
+      <w:r>
+        <w:rPr>
+          <w:lang w:val="en-US"/>
+        </w:rPr>
+        <w:t xml:space="preserve"> </w:t>
       </w:r>
     </w:p>
     <w:sectPr>

</xml_diff>